<commit_message>
Arreglo Tour, TDA TOUR_DIA
</commit_message>
<xml_diff>
--- a/Documentacion y Feedback/Act Formativas/Plantillas/Programacion tour.docx
+++ b/Documentacion y Feedback/Act Formativas/Plantillas/Programacion tour.docx
@@ -1,6 +1,6 @@
 
 <file path=word/document.xml><?xml version="1.0" encoding="utf-8"?>
-<w:document xmlns:ve="http://schemas.openxmlformats.org/markup-compatibility/2006" xmlns:o="urn:schemas-microsoft-com:office:office" xmlns:r="http://schemas.openxmlformats.org/officeDocument/2006/relationships" xmlns:m="http://schemas.openxmlformats.org/officeDocument/2006/math" xmlns:v="urn:schemas-microsoft-com:vml" xmlns:wp="http://schemas.openxmlformats.org/drawingml/2006/wordprocessingDrawing" xmlns:w10="urn:schemas-microsoft-com:office:word" xmlns:w="http://schemas.openxmlformats.org/wordprocessingml/2006/main" xmlns:wne="http://schemas.microsoft.com/office/word/2006/wordml">
+<w:document xmlns:wpc="http://schemas.microsoft.com/office/word/2010/wordprocessingCanvas" xmlns:mc="http://schemas.openxmlformats.org/markup-compatibility/2006" xmlns:o="urn:schemas-microsoft-com:office:office" xmlns:r="http://schemas.openxmlformats.org/officeDocument/2006/relationships" xmlns:m="http://schemas.openxmlformats.org/officeDocument/2006/math" xmlns:v="urn:schemas-microsoft-com:vml" xmlns:wp14="http://schemas.microsoft.com/office/word/2010/wordprocessingDrawing" xmlns:wp="http://schemas.openxmlformats.org/drawingml/2006/wordprocessingDrawing" xmlns:w10="urn:schemas-microsoft-com:office:word" xmlns:w="http://schemas.openxmlformats.org/wordprocessingml/2006/main" xmlns:w14="http://schemas.microsoft.com/office/word/2010/wordml" xmlns:wpg="http://schemas.microsoft.com/office/word/2010/wordprocessingGroup" xmlns:wpi="http://schemas.microsoft.com/office/word/2010/wordprocessingInk" xmlns:wne="http://schemas.microsoft.com/office/word/2006/wordml" xmlns:wps="http://schemas.microsoft.com/office/word/2010/wordprocessingShape" mc:Ignorable="w14 wp14">
   <w:body>
     <w:p>
       <w:pPr>
@@ -11,7 +11,15 @@
         <w:t>Programa</w:t>
       </w:r>
       <w:r>
-        <w:t xml:space="preserve"> Incide Tour</w:t>
+        <w:t xml:space="preserve"> In</w:t>
+      </w:r>
+      <w:r>
+        <w:t>s</w:t>
+      </w:r>
+      <w:bookmarkStart w:id="0" w:name="_GoBack"/>
+      <w:bookmarkEnd w:id="0"/>
+      <w:r>
+        <w:t>ide Tour</w:t>
       </w:r>
       <w:r>
         <w:t xml:space="preserve"> 2016</w:t>
@@ -21,7 +29,7 @@
     <w:p/>
     <w:tbl>
       <w:tblPr>
-        <w:tblStyle w:val="Tablaconcuadrcula"/>
+        <w:tblStyle w:val="TableGrid"/>
         <w:tblW w:w="0" w:type="auto"/>
         <w:tblInd w:w="1458" w:type="dxa"/>
         <w:tblBorders>
@@ -32,7 +40,7 @@
           <w:insideH w:val="none" w:sz="0" w:space="0" w:color="auto"/>
           <w:insideV w:val="none" w:sz="0" w:space="0" w:color="auto"/>
         </w:tblBorders>
-        <w:tblLook w:val="04A0"/>
+        <w:tblLook w:val="04A0" w:firstRow="1" w:lastRow="0" w:firstColumn="1" w:lastColumn="0" w:noHBand="0" w:noVBand="1"/>
       </w:tblPr>
       <w:tblGrid>
         <w:gridCol w:w="1170"/>
@@ -152,7 +160,7 @@
           <w:left w:w="0" w:type="dxa"/>
           <w:right w:w="0" w:type="dxa"/>
         </w:tblCellMar>
-        <w:tblLook w:val="04A0"/>
+        <w:tblLook w:val="04A0" w:firstRow="1" w:lastRow="0" w:firstColumn="1" w:lastColumn="0" w:noHBand="0" w:noVBand="1"/>
       </w:tblPr>
       <w:tblGrid>
         <w:gridCol w:w="800"/>
@@ -201,7 +209,7 @@
               <w:tblStyle w:val="Sombreadoclaro-nfasis11"/>
               <w:tblW w:w="0" w:type="auto"/>
               <w:tblLayout w:type="fixed"/>
-              <w:tblLook w:val="04A0"/>
+              <w:tblLook w:val="04A0" w:firstRow="1" w:lastRow="0" w:firstColumn="1" w:lastColumn="0" w:noHBand="0" w:noVBand="1"/>
             </w:tblPr>
             <w:tblGrid>
               <w:gridCol w:w="1054"/>
@@ -210,11 +218,11 @@
             </w:tblGrid>
             <w:tr>
               <w:trPr>
-                <w:cnfStyle w:val="100000000000"/>
+                <w:cnfStyle w:val="100000000000" w:firstRow="1" w:lastRow="0" w:firstColumn="0" w:lastColumn="0" w:oddVBand="0" w:evenVBand="0" w:oddHBand="0" w:evenHBand="0" w:firstRowFirstColumn="0" w:firstRowLastColumn="0" w:lastRowFirstColumn="0" w:lastRowLastColumn="0"/>
               </w:trPr>
               <w:tc>
                 <w:tcPr>
-                  <w:cnfStyle w:val="001000000000"/>
+                  <w:cnfStyle w:val="001000000000" w:firstRow="0" w:lastRow="0" w:firstColumn="1" w:lastColumn="0" w:oddVBand="0" w:evenVBand="0" w:oddHBand="0" w:evenHBand="0" w:firstRowFirstColumn="0" w:firstRowLastColumn="0" w:lastRowFirstColumn="0" w:lastRowLastColumn="0"/>
                   <w:tcW w:w="1054" w:type="dxa"/>
                 </w:tcPr>
                 <w:p>
@@ -237,12 +245,12 @@
                 </w:tcPr>
                 <w:p>
                   <w:pPr>
-                    <w:pStyle w:val="Prrafodelista"/>
+                    <w:pStyle w:val="ListParagraph"/>
                     <w:numPr>
                       <w:ilvl w:val="0"/>
                       <w:numId w:val="2"/>
                     </w:numPr>
-                    <w:cnfStyle w:val="100000000000"/>
+                    <w:cnfStyle w:val="100000000000" w:firstRow="1" w:lastRow="0" w:firstColumn="0" w:lastColumn="0" w:oddVBand="0" w:evenVBand="0" w:oddHBand="0" w:evenHBand="0" w:firstRowFirstColumn="0" w:firstRowLastColumn="0" w:lastRowFirstColumn="0" w:lastRowLastColumn="0"/>
                     <w:rPr>
                       <w:b w:val="0"/>
                       <w:color w:val="363636" w:themeColor="background2" w:themeShade="40"/>
@@ -263,7 +271,7 @@
                 </w:tcPr>
                 <w:p>
                   <w:pPr>
-                    <w:cnfStyle w:val="100000000000"/>
+                    <w:cnfStyle w:val="100000000000" w:firstRow="1" w:lastRow="0" w:firstColumn="0" w:lastColumn="0" w:oddVBand="0" w:evenVBand="0" w:oddHBand="0" w:evenHBand="0" w:firstRowFirstColumn="0" w:firstRowLastColumn="0" w:lastRowFirstColumn="0" w:lastRowLastColumn="0"/>
                     <w:rPr>
                       <w:color w:val="363636" w:themeColor="background2" w:themeShade="40"/>
                     </w:rPr>
@@ -273,11 +281,11 @@
             </w:tr>
             <w:tr>
               <w:trPr>
-                <w:cnfStyle w:val="000000100000"/>
+                <w:cnfStyle w:val="000000100000" w:firstRow="0" w:lastRow="0" w:firstColumn="0" w:lastColumn="0" w:oddVBand="0" w:evenVBand="0" w:oddHBand="1" w:evenHBand="0" w:firstRowFirstColumn="0" w:firstRowLastColumn="0" w:lastRowFirstColumn="0" w:lastRowLastColumn="0"/>
               </w:trPr>
               <w:tc>
                 <w:tcPr>
-                  <w:cnfStyle w:val="001000000000"/>
+                  <w:cnfStyle w:val="001000000000" w:firstRow="0" w:lastRow="0" w:firstColumn="1" w:lastColumn="0" w:oddVBand="0" w:evenVBand="0" w:oddHBand="0" w:evenHBand="0" w:firstRowFirstColumn="0" w:firstRowLastColumn="0" w:lastRowFirstColumn="0" w:lastRowLastColumn="0"/>
                   <w:tcW w:w="1054" w:type="dxa"/>
                   <w:shd w:val="clear" w:color="auto" w:fill="FFFFFF" w:themeFill="background1"/>
                 </w:tcPr>
@@ -302,12 +310,12 @@
                 </w:tcPr>
                 <w:p>
                   <w:pPr>
-                    <w:pStyle w:val="Prrafodelista"/>
+                    <w:pStyle w:val="ListParagraph"/>
                     <w:numPr>
                       <w:ilvl w:val="0"/>
                       <w:numId w:val="2"/>
                     </w:numPr>
-                    <w:cnfStyle w:val="000000100000"/>
+                    <w:cnfStyle w:val="000000100000" w:firstRow="0" w:lastRow="0" w:firstColumn="0" w:lastColumn="0" w:oddVBand="0" w:evenVBand="0" w:oddHBand="1" w:evenHBand="0" w:firstRowFirstColumn="0" w:firstRowLastColumn="0" w:lastRowFirstColumn="0" w:lastRowLastColumn="0"/>
                     <w:rPr>
                       <w:color w:val="363636" w:themeColor="background2" w:themeShade="40"/>
                     </w:rPr>
@@ -327,13 +335,13 @@
                 </w:tcPr>
                 <w:p>
                   <w:pPr>
-                    <w:pStyle w:val="Prrafodelista"/>
+                    <w:pStyle w:val="ListParagraph"/>
                     <w:numPr>
                       <w:ilvl w:val="0"/>
                       <w:numId w:val="1"/>
                     </w:numPr>
                     <w:ind w:left="432" w:hanging="432"/>
-                    <w:cnfStyle w:val="000000100000"/>
+                    <w:cnfStyle w:val="000000100000" w:firstRow="0" w:lastRow="0" w:firstColumn="0" w:lastColumn="0" w:oddVBand="0" w:evenVBand="0" w:oddHBand="1" w:evenHBand="0" w:firstRowFirstColumn="0" w:firstRowLastColumn="0" w:lastRowFirstColumn="0" w:lastRowLastColumn="0"/>
                     <w:rPr>
                       <w:color w:val="363636" w:themeColor="background2" w:themeShade="40"/>
                     </w:rPr>
@@ -347,13 +355,13 @@
                 </w:p>
                 <w:p>
                   <w:pPr>
-                    <w:pStyle w:val="Prrafodelista"/>
+                    <w:pStyle w:val="ListParagraph"/>
                     <w:numPr>
                       <w:ilvl w:val="0"/>
                       <w:numId w:val="1"/>
                     </w:numPr>
                     <w:ind w:left="432" w:hanging="432"/>
-                    <w:cnfStyle w:val="000000100000"/>
+                    <w:cnfStyle w:val="000000100000" w:firstRow="0" w:lastRow="0" w:firstColumn="0" w:lastColumn="0" w:oddVBand="0" w:evenVBand="0" w:oddHBand="1" w:evenHBand="0" w:firstRowFirstColumn="0" w:firstRowLastColumn="0" w:lastRowFirstColumn="0" w:lastRowLastColumn="0"/>
                     <w:rPr>
                       <w:color w:val="363636" w:themeColor="background2" w:themeShade="40"/>
                     </w:rPr>
@@ -367,13 +375,13 @@
                 </w:p>
                 <w:p>
                   <w:pPr>
-                    <w:pStyle w:val="Prrafodelista"/>
+                    <w:pStyle w:val="ListParagraph"/>
                     <w:numPr>
                       <w:ilvl w:val="0"/>
                       <w:numId w:val="1"/>
                     </w:numPr>
                     <w:ind w:left="432" w:hanging="432"/>
-                    <w:cnfStyle w:val="000000100000"/>
+                    <w:cnfStyle w:val="000000100000" w:firstRow="0" w:lastRow="0" w:firstColumn="0" w:lastColumn="0" w:oddVBand="0" w:evenVBand="0" w:oddHBand="1" w:evenHBand="0" w:firstRowFirstColumn="0" w:firstRowLastColumn="0" w:lastRowFirstColumn="0" w:lastRowLastColumn="0"/>
                     <w:rPr>
                       <w:color w:val="363636" w:themeColor="background2" w:themeShade="40"/>
                     </w:rPr>
@@ -494,7 +502,7 @@
               <w:tblStyle w:val="Sombreadoclaro-nfasis11"/>
               <w:tblW w:w="7894" w:type="dxa"/>
               <w:tblLayout w:type="fixed"/>
-              <w:tblLook w:val="04A0"/>
+              <w:tblLook w:val="04A0" w:firstRow="1" w:lastRow="0" w:firstColumn="1" w:lastColumn="0" w:noHBand="0" w:noVBand="1"/>
             </w:tblPr>
             <w:tblGrid>
               <w:gridCol w:w="930"/>
@@ -503,11 +511,11 @@
             </w:tblGrid>
             <w:tr>
               <w:trPr>
-                <w:cnfStyle w:val="100000000000"/>
+                <w:cnfStyle w:val="100000000000" w:firstRow="1" w:lastRow="0" w:firstColumn="0" w:lastColumn="0" w:oddVBand="0" w:evenVBand="0" w:oddHBand="0" w:evenHBand="0" w:firstRowFirstColumn="0" w:firstRowLastColumn="0" w:lastRowFirstColumn="0" w:lastRowLastColumn="0"/>
               </w:trPr>
               <w:tc>
                 <w:tcPr>
-                  <w:cnfStyle w:val="001000000000"/>
+                  <w:cnfStyle w:val="001000000000" w:firstRow="0" w:lastRow="0" w:firstColumn="1" w:lastColumn="0" w:oddVBand="0" w:evenVBand="0" w:oddHBand="0" w:evenHBand="0" w:firstRowFirstColumn="0" w:firstRowLastColumn="0" w:lastRowFirstColumn="0" w:lastRowLastColumn="0"/>
                   <w:tcW w:w="930" w:type="dxa"/>
                 </w:tcPr>
                 <w:p>
@@ -542,12 +550,12 @@
                 </w:tcPr>
                 <w:p>
                   <w:pPr>
-                    <w:pStyle w:val="Prrafodelista"/>
+                    <w:pStyle w:val="ListParagraph"/>
                     <w:numPr>
                       <w:ilvl w:val="0"/>
                       <w:numId w:val="2"/>
                     </w:numPr>
-                    <w:cnfStyle w:val="100000000000"/>
+                    <w:cnfStyle w:val="100000000000" w:firstRow="1" w:lastRow="0" w:firstColumn="0" w:lastColumn="0" w:oddVBand="0" w:evenVBand="0" w:oddHBand="0" w:evenHBand="0" w:firstRowFirstColumn="0" w:firstRowLastColumn="0" w:lastRowFirstColumn="0" w:lastRowLastColumn="0"/>
                     <w:rPr>
                       <w:b w:val="0"/>
                       <w:color w:val="363636" w:themeColor="background2" w:themeShade="40"/>
@@ -558,17 +566,8 @@
                       <w:b w:val="0"/>
                       <w:color w:val="363636" w:themeColor="background2" w:themeShade="40"/>
                     </w:rPr>
-                    <w:t xml:space="preserve">Visite la casa de Ole </w:t>
-                  </w:r>
-                  <w:proofErr w:type="spellStart"/>
-                  <w:r>
-                    <w:rPr>
-                      <w:b w:val="0"/>
-                      <w:color w:val="363636" w:themeColor="background2" w:themeShade="40"/>
-                    </w:rPr>
-                    <w:t>Kirks</w:t>
-                  </w:r>
-                  <w:proofErr w:type="spellEnd"/>
+                    <w:t>Visite la casa de Ole Kirks</w:t>
+                  </w:r>
                 </w:p>
               </w:tc>
               <w:tc>
@@ -577,13 +576,13 @@
                 </w:tcPr>
                 <w:p>
                   <w:pPr>
-                    <w:pStyle w:val="Prrafodelista"/>
+                    <w:pStyle w:val="ListParagraph"/>
                     <w:numPr>
                       <w:ilvl w:val="0"/>
                       <w:numId w:val="2"/>
                     </w:numPr>
                     <w:ind w:left="432" w:hanging="450"/>
-                    <w:cnfStyle w:val="100000000000"/>
+                    <w:cnfStyle w:val="100000000000" w:firstRow="1" w:lastRow="0" w:firstColumn="0" w:lastColumn="0" w:oddVBand="0" w:evenVBand="0" w:oddHBand="0" w:evenHBand="0" w:firstRowFirstColumn="0" w:firstRowLastColumn="0" w:lastRowFirstColumn="0" w:lastRowLastColumn="0"/>
                     <w:rPr>
                       <w:b w:val="0"/>
                       <w:color w:val="363636" w:themeColor="background2" w:themeShade="40"/>
@@ -601,11 +600,11 @@
             </w:tr>
             <w:tr>
               <w:trPr>
-                <w:cnfStyle w:val="000000100000"/>
+                <w:cnfStyle w:val="000000100000" w:firstRow="0" w:lastRow="0" w:firstColumn="0" w:lastColumn="0" w:oddVBand="0" w:evenVBand="0" w:oddHBand="1" w:evenHBand="0" w:firstRowFirstColumn="0" w:firstRowLastColumn="0" w:lastRowFirstColumn="0" w:lastRowLastColumn="0"/>
               </w:trPr>
               <w:tc>
                 <w:tcPr>
-                  <w:cnfStyle w:val="001000000000"/>
+                  <w:cnfStyle w:val="001000000000" w:firstRow="0" w:lastRow="0" w:firstColumn="1" w:lastColumn="0" w:oddVBand="0" w:evenVBand="0" w:oddHBand="0" w:evenHBand="0" w:firstRowFirstColumn="0" w:firstRowLastColumn="0" w:lastRowFirstColumn="0" w:lastRowLastColumn="0"/>
                   <w:tcW w:w="930" w:type="dxa"/>
                   <w:shd w:val="clear" w:color="auto" w:fill="FFFFFF" w:themeFill="background1"/>
                 </w:tcPr>
@@ -630,35 +629,21 @@
                 </w:tcPr>
                 <w:p>
                   <w:pPr>
-                    <w:pStyle w:val="Prrafodelista"/>
+                    <w:pStyle w:val="ListParagraph"/>
                     <w:numPr>
                       <w:ilvl w:val="0"/>
                       <w:numId w:val="2"/>
                     </w:numPr>
-                    <w:cnfStyle w:val="000000100000"/>
-                    <w:rPr>
-                      <w:color w:val="363636" w:themeColor="background2" w:themeShade="40"/>
-                    </w:rPr>
-                  </w:pPr>
-                  <w:r>
-                    <w:rPr>
-                      <w:color w:val="363636" w:themeColor="background2" w:themeShade="40"/>
-                    </w:rPr>
-                    <w:t>Tour a la fabrica “</w:t>
-                  </w:r>
-                  <w:proofErr w:type="spellStart"/>
-                  <w:r>
-                    <w:rPr>
-                      <w:color w:val="363636" w:themeColor="background2" w:themeShade="40"/>
-                    </w:rPr>
-                    <w:t>Kornmarken</w:t>
-                  </w:r>
-                  <w:proofErr w:type="spellEnd"/>
-                  <w:r>
-                    <w:rPr>
-                      <w:color w:val="363636" w:themeColor="background2" w:themeShade="40"/>
-                    </w:rPr>
-                    <w:t>” de lego</w:t>
+                    <w:cnfStyle w:val="000000100000" w:firstRow="0" w:lastRow="0" w:firstColumn="0" w:lastColumn="0" w:oddVBand="0" w:evenVBand="0" w:oddHBand="1" w:evenHBand="0" w:firstRowFirstColumn="0" w:firstRowLastColumn="0" w:lastRowFirstColumn="0" w:lastRowLastColumn="0"/>
+                    <w:rPr>
+                      <w:color w:val="363636" w:themeColor="background2" w:themeShade="40"/>
+                    </w:rPr>
+                  </w:pPr>
+                  <w:r>
+                    <w:rPr>
+                      <w:color w:val="363636" w:themeColor="background2" w:themeShade="40"/>
+                    </w:rPr>
+                    <w:t>Tour a la fabrica “Kornmarken” de lego</w:t>
                   </w:r>
                 </w:p>
               </w:tc>
@@ -669,13 +654,13 @@
                 </w:tcPr>
                 <w:p>
                   <w:pPr>
-                    <w:pStyle w:val="Prrafodelista"/>
+                    <w:pStyle w:val="ListParagraph"/>
                     <w:numPr>
                       <w:ilvl w:val="0"/>
                       <w:numId w:val="2"/>
                     </w:numPr>
                     <w:ind w:left="432" w:hanging="432"/>
-                    <w:cnfStyle w:val="000000100000"/>
+                    <w:cnfStyle w:val="000000100000" w:firstRow="0" w:lastRow="0" w:firstColumn="0" w:lastColumn="0" w:oddVBand="0" w:evenVBand="0" w:oddHBand="1" w:evenHBand="0" w:firstRowFirstColumn="0" w:firstRowLastColumn="0" w:lastRowFirstColumn="0" w:lastRowLastColumn="0"/>
                     <w:rPr>
                       <w:color w:val="363636" w:themeColor="background2" w:themeShade="40"/>
                     </w:rPr>
@@ -785,7 +770,7 @@
               <w:tblStyle w:val="Sombreadoclaro-nfasis11"/>
               <w:tblW w:w="0" w:type="auto"/>
               <w:tblLayout w:type="fixed"/>
-              <w:tblLook w:val="04A0"/>
+              <w:tblLook w:val="04A0" w:firstRow="1" w:lastRow="0" w:firstColumn="1" w:lastColumn="0" w:noHBand="0" w:noVBand="1"/>
             </w:tblPr>
             <w:tblGrid>
               <w:gridCol w:w="1054"/>
@@ -794,11 +779,11 @@
             </w:tblGrid>
             <w:tr>
               <w:trPr>
-                <w:cnfStyle w:val="100000000000"/>
+                <w:cnfStyle w:val="100000000000" w:firstRow="1" w:lastRow="0" w:firstColumn="0" w:lastColumn="0" w:oddVBand="0" w:evenVBand="0" w:oddHBand="0" w:evenHBand="0" w:firstRowFirstColumn="0" w:firstRowLastColumn="0" w:lastRowFirstColumn="0" w:lastRowLastColumn="0"/>
               </w:trPr>
               <w:tc>
                 <w:tcPr>
-                  <w:cnfStyle w:val="001000000000"/>
+                  <w:cnfStyle w:val="001000000000" w:firstRow="0" w:lastRow="0" w:firstColumn="1" w:lastColumn="0" w:oddVBand="0" w:evenVBand="0" w:oddHBand="0" w:evenHBand="0" w:firstRowFirstColumn="0" w:firstRowLastColumn="0" w:lastRowFirstColumn="0" w:lastRowLastColumn="0"/>
                   <w:tcW w:w="1054" w:type="dxa"/>
                 </w:tcPr>
                 <w:p>
@@ -828,7 +813,7 @@
                 </w:tcPr>
                 <w:p>
                   <w:pPr>
-                    <w:cnfStyle w:val="100000000000"/>
+                    <w:cnfStyle w:val="100000000000" w:firstRow="1" w:lastRow="0" w:firstColumn="0" w:lastColumn="0" w:oddVBand="0" w:evenVBand="0" w:oddHBand="0" w:evenHBand="0" w:firstRowFirstColumn="0" w:firstRowLastColumn="0" w:lastRowFirstColumn="0" w:lastRowLastColumn="0"/>
                     <w:rPr>
                       <w:color w:val="363636" w:themeColor="background2" w:themeShade="40"/>
                     </w:rPr>
@@ -842,7 +827,7 @@
                 </w:p>
                 <w:p>
                   <w:pPr>
-                    <w:cnfStyle w:val="100000000000"/>
+                    <w:cnfStyle w:val="100000000000" w:firstRow="1" w:lastRow="0" w:firstColumn="0" w:lastColumn="0" w:oddVBand="0" w:evenVBand="0" w:oddHBand="0" w:evenHBand="0" w:firstRowFirstColumn="0" w:firstRowLastColumn="0" w:lastRowFirstColumn="0" w:lastRowLastColumn="0"/>
                     <w:rPr>
                       <w:color w:val="363636" w:themeColor="background2" w:themeShade="40"/>
                     </w:rPr>
@@ -856,7 +841,7 @@
                 </w:p>
                 <w:p>
                   <w:pPr>
-                    <w:cnfStyle w:val="100000000000"/>
+                    <w:cnfStyle w:val="100000000000" w:firstRow="1" w:lastRow="0" w:firstColumn="0" w:lastColumn="0" w:oddVBand="0" w:evenVBand="0" w:oddHBand="0" w:evenHBand="0" w:firstRowFirstColumn="0" w:firstRowLastColumn="0" w:lastRowFirstColumn="0" w:lastRowLastColumn="0"/>
                     <w:rPr>
                       <w:color w:val="363636" w:themeColor="background2" w:themeShade="40"/>
                     </w:rPr>
@@ -875,15 +860,15 @@
                 </w:tcPr>
                 <w:p>
                   <w:pPr>
-                    <w:cnfStyle w:val="100000000000"/>
-                    <w:rPr>
-                      <w:color w:val="363636" w:themeColor="background2" w:themeShade="40"/>
-                    </w:rPr>
-                  </w:pPr>
-                </w:p>
-                <w:p>
-                  <w:pPr>
-                    <w:cnfStyle w:val="100000000000"/>
+                    <w:cnfStyle w:val="100000000000" w:firstRow="1" w:lastRow="0" w:firstColumn="0" w:lastColumn="0" w:oddVBand="0" w:evenVBand="0" w:oddHBand="0" w:evenHBand="0" w:firstRowFirstColumn="0" w:firstRowLastColumn="0" w:lastRowFirstColumn="0" w:lastRowLastColumn="0"/>
+                    <w:rPr>
+                      <w:color w:val="363636" w:themeColor="background2" w:themeShade="40"/>
+                    </w:rPr>
+                  </w:pPr>
+                </w:p>
+                <w:p>
+                  <w:pPr>
+                    <w:cnfStyle w:val="100000000000" w:firstRow="1" w:lastRow="0" w:firstColumn="0" w:lastColumn="0" w:oddVBand="0" w:evenVBand="0" w:oddHBand="0" w:evenHBand="0" w:firstRowFirstColumn="0" w:firstRowLastColumn="0" w:lastRowFirstColumn="0" w:lastRowLastColumn="0"/>
                     <w:rPr>
                       <w:color w:val="363636" w:themeColor="background2" w:themeShade="40"/>
                     </w:rPr>
@@ -893,11 +878,11 @@
             </w:tr>
             <w:tr>
               <w:trPr>
-                <w:cnfStyle w:val="000000100000"/>
+                <w:cnfStyle w:val="000000100000" w:firstRow="0" w:lastRow="0" w:firstColumn="0" w:lastColumn="0" w:oddVBand="0" w:evenVBand="0" w:oddHBand="1" w:evenHBand="0" w:firstRowFirstColumn="0" w:firstRowLastColumn="0" w:lastRowFirstColumn="0" w:lastRowLastColumn="0"/>
               </w:trPr>
               <w:tc>
                 <w:tcPr>
-                  <w:cnfStyle w:val="001000000000"/>
+                  <w:cnfStyle w:val="001000000000" w:firstRow="0" w:lastRow="0" w:firstColumn="1" w:lastColumn="0" w:oddVBand="0" w:evenVBand="0" w:oddHBand="0" w:evenHBand="0" w:firstRowFirstColumn="0" w:firstRowLastColumn="0" w:lastRowFirstColumn="0" w:lastRowLastColumn="0"/>
                   <w:tcW w:w="1054" w:type="dxa"/>
                   <w:shd w:val="clear" w:color="auto" w:fill="FFFFFF" w:themeFill="background1"/>
                 </w:tcPr>
@@ -929,8 +914,8 @@
                 </w:tcPr>
                 <w:p>
                   <w:pPr>
-                    <w:pStyle w:val="Prrafodelista"/>
-                    <w:cnfStyle w:val="000000100000"/>
+                    <w:pStyle w:val="ListParagraph"/>
+                    <w:cnfStyle w:val="000000100000" w:firstRow="0" w:lastRow="0" w:firstColumn="0" w:lastColumn="0" w:oddVBand="0" w:evenVBand="0" w:oddHBand="1" w:evenHBand="0" w:firstRowFirstColumn="0" w:firstRowLastColumn="0" w:lastRowFirstColumn="0" w:lastRowLastColumn="0"/>
                     <w:rPr>
                       <w:color w:val="363636" w:themeColor="background2" w:themeShade="40"/>
                     </w:rPr>
@@ -944,8 +929,8 @@
                 </w:p>
                 <w:p>
                   <w:pPr>
-                    <w:pStyle w:val="Prrafodelista"/>
-                    <w:cnfStyle w:val="000000100000"/>
+                    <w:pStyle w:val="ListParagraph"/>
+                    <w:cnfStyle w:val="000000100000" w:firstRow="0" w:lastRow="0" w:firstColumn="0" w:lastColumn="0" w:oddVBand="0" w:evenVBand="0" w:oddHBand="1" w:evenHBand="0" w:firstRowFirstColumn="0" w:firstRowLastColumn="0" w:lastRowFirstColumn="0" w:lastRowLastColumn="0"/>
                     <w:rPr>
                       <w:color w:val="363636" w:themeColor="background2" w:themeShade="40"/>
                     </w:rPr>
@@ -959,8 +944,8 @@
                 </w:p>
                 <w:p>
                   <w:pPr>
-                    <w:pStyle w:val="Prrafodelista"/>
-                    <w:cnfStyle w:val="000000100000"/>
+                    <w:pStyle w:val="ListParagraph"/>
+                    <w:cnfStyle w:val="000000100000" w:firstRow="0" w:lastRow="0" w:firstColumn="0" w:lastColumn="0" w:oddVBand="0" w:evenVBand="0" w:oddHBand="1" w:evenHBand="0" w:firstRowFirstColumn="0" w:firstRowLastColumn="0" w:lastRowFirstColumn="0" w:lastRowLastColumn="0"/>
                     <w:rPr>
                       <w:color w:val="363636" w:themeColor="background2" w:themeShade="40"/>
                     </w:rPr>
@@ -980,9 +965,9 @@
                 </w:tcPr>
                 <w:p>
                   <w:pPr>
-                    <w:pStyle w:val="Prrafodelista"/>
+                    <w:pStyle w:val="ListParagraph"/>
                     <w:ind w:left="432"/>
-                    <w:cnfStyle w:val="000000100000"/>
+                    <w:cnfStyle w:val="000000100000" w:firstRow="0" w:lastRow="0" w:firstColumn="0" w:lastColumn="0" w:oddVBand="0" w:evenVBand="0" w:oddHBand="1" w:evenHBand="0" w:firstRowFirstColumn="0" w:firstRowLastColumn="0" w:lastRowFirstColumn="0" w:lastRowLastColumn="0"/>
                     <w:rPr>
                       <w:color w:val="363636" w:themeColor="background2" w:themeShade="40"/>
                     </w:rPr>
@@ -1095,7 +1080,7 @@
           </w:tcPr>
           <w:tbl>
             <w:tblPr>
-              <w:tblStyle w:val="Tablaconcuadrcula"/>
+              <w:tblStyle w:val="TableGrid"/>
               <w:tblW w:w="0" w:type="auto"/>
               <w:tblBorders>
                 <w:top w:val="none" w:sz="0" w:space="0" w:color="auto"/>
@@ -1106,7 +1091,7 @@
                 <w:insideV w:val="none" w:sz="0" w:space="0" w:color="auto"/>
               </w:tblBorders>
               <w:tblLayout w:type="fixed"/>
-              <w:tblLook w:val="04A0"/>
+              <w:tblLook w:val="04A0" w:firstRow="1" w:lastRow="0" w:firstColumn="1" w:lastColumn="0" w:noHBand="0" w:noVBand="1"/>
             </w:tblPr>
             <w:tblGrid>
               <w:gridCol w:w="2632"/>
@@ -1211,19 +1196,11 @@
                       <w:szCs w:val="20"/>
                     </w:rPr>
                   </w:pPr>
-                  <w:proofErr w:type="spellStart"/>
                   <w:r>
                     <w:rPr>
                       <w:szCs w:val="20"/>
                     </w:rPr>
-                    <w:t>Anne</w:t>
-                  </w:r>
-                  <w:proofErr w:type="spellEnd"/>
-                  <w:r>
-                    <w:rPr>
-                      <w:szCs w:val="20"/>
-                    </w:rPr>
-                    <w:t xml:space="preserve"> </w:t>
+                    <w:t xml:space="preserve">Anne </w:t>
                   </w:r>
                 </w:p>
               </w:tc>
@@ -1237,14 +1214,12 @@
                       <w:szCs w:val="20"/>
                     </w:rPr>
                   </w:pPr>
-                  <w:proofErr w:type="spellStart"/>
                   <w:r>
                     <w:rPr>
                       <w:szCs w:val="20"/>
                     </w:rPr>
                     <w:t>Smallpage</w:t>
                   </w:r>
-                  <w:proofErr w:type="spellEnd"/>
                 </w:p>
               </w:tc>
               <w:tc>
@@ -1411,8 +1386,8 @@
     </w:tbl>
     <w:p/>
     <w:sectPr>
-      <w:headerReference w:type="default" r:id="rId7"/>
-      <w:footerReference w:type="default" r:id="rId8"/>
+      <w:headerReference w:type="default" r:id="rId8"/>
+      <w:footerReference w:type="default" r:id="rId9"/>
       <w:pgSz w:w="12240" w:h="15840"/>
       <w:pgMar w:top="1008" w:right="1080" w:bottom="720" w:left="1080" w:header="432" w:footer="720" w:gutter="0"/>
       <w:cols w:space="720"/>
@@ -1423,7 +1398,7 @@
 </file>
 
 <file path=word/endnotes.xml><?xml version="1.0" encoding="utf-8"?>
-<w:endnotes xmlns:ve="http://schemas.openxmlformats.org/markup-compatibility/2006" xmlns:o="urn:schemas-microsoft-com:office:office" xmlns:r="http://schemas.openxmlformats.org/officeDocument/2006/relationships" xmlns:m="http://schemas.openxmlformats.org/officeDocument/2006/math" xmlns:v="urn:schemas-microsoft-com:vml" xmlns:wp="http://schemas.openxmlformats.org/drawingml/2006/wordprocessingDrawing" xmlns:w10="urn:schemas-microsoft-com:office:word" xmlns:w="http://schemas.openxmlformats.org/wordprocessingml/2006/main" xmlns:wne="http://schemas.microsoft.com/office/word/2006/wordml">
+<w:endnotes xmlns:wpc="http://schemas.microsoft.com/office/word/2010/wordprocessingCanvas" xmlns:mc="http://schemas.openxmlformats.org/markup-compatibility/2006" xmlns:o="urn:schemas-microsoft-com:office:office" xmlns:r="http://schemas.openxmlformats.org/officeDocument/2006/relationships" xmlns:m="http://schemas.openxmlformats.org/officeDocument/2006/math" xmlns:v="urn:schemas-microsoft-com:vml" xmlns:wp14="http://schemas.microsoft.com/office/word/2010/wordprocessingDrawing" xmlns:wp="http://schemas.openxmlformats.org/drawingml/2006/wordprocessingDrawing" xmlns:w10="urn:schemas-microsoft-com:office:word" xmlns:w="http://schemas.openxmlformats.org/wordprocessingml/2006/main" xmlns:w14="http://schemas.microsoft.com/office/word/2010/wordml" xmlns:wpg="http://schemas.microsoft.com/office/word/2010/wordprocessingGroup" xmlns:wpi="http://schemas.microsoft.com/office/word/2010/wordprocessingInk" xmlns:wne="http://schemas.microsoft.com/office/word/2006/wordml" xmlns:wps="http://schemas.microsoft.com/office/word/2010/wordprocessingShape" mc:Ignorable="w14 wp14">
   <w:endnote w:type="separator" w:id="-1">
     <w:p>
       <w:pPr>
@@ -1448,12 +1423,12 @@
 </file>
 
 <file path=word/footer1.xml><?xml version="1.0" encoding="utf-8"?>
-<w:ftr xmlns:ve="http://schemas.openxmlformats.org/markup-compatibility/2006" xmlns:o="urn:schemas-microsoft-com:office:office" xmlns:r="http://schemas.openxmlformats.org/officeDocument/2006/relationships" xmlns:m="http://schemas.openxmlformats.org/officeDocument/2006/math" xmlns:v="urn:schemas-microsoft-com:vml" xmlns:wp="http://schemas.openxmlformats.org/drawingml/2006/wordprocessingDrawing" xmlns:w10="urn:schemas-microsoft-com:office:word" xmlns:w="http://schemas.openxmlformats.org/wordprocessingml/2006/main" xmlns:wne="http://schemas.microsoft.com/office/word/2006/wordml">
+<w:ftr xmlns:wpc="http://schemas.microsoft.com/office/word/2010/wordprocessingCanvas" xmlns:mc="http://schemas.openxmlformats.org/markup-compatibility/2006" xmlns:o="urn:schemas-microsoft-com:office:office" xmlns:r="http://schemas.openxmlformats.org/officeDocument/2006/relationships" xmlns:m="http://schemas.openxmlformats.org/officeDocument/2006/math" xmlns:v="urn:schemas-microsoft-com:vml" xmlns:wp14="http://schemas.microsoft.com/office/word/2010/wordprocessingDrawing" xmlns:wp="http://schemas.openxmlformats.org/drawingml/2006/wordprocessingDrawing" xmlns:w10="urn:schemas-microsoft-com:office:word" xmlns:w="http://schemas.openxmlformats.org/wordprocessingml/2006/main" xmlns:w14="http://schemas.microsoft.com/office/word/2010/wordml" xmlns:wpg="http://schemas.microsoft.com/office/word/2010/wordprocessingGroup" xmlns:wpi="http://schemas.microsoft.com/office/word/2010/wordprocessingInk" xmlns:wne="http://schemas.microsoft.com/office/word/2006/wordml" xmlns:wps="http://schemas.microsoft.com/office/word/2010/wordprocessingShape" mc:Ignorable="w14 wp14">
   <w:tbl>
     <w:tblPr>
       <w:tblpPr w:leftFromText="187" w:rightFromText="187" w:vertAnchor="text" w:tblpY="1"/>
       <w:tblW w:w="5000" w:type="pct"/>
-      <w:tblLook w:val="04A0"/>
+      <w:tblLook w:val="04A0" w:firstRow="1" w:lastRow="0" w:firstColumn="1" w:lastColumn="0" w:noHBand="0" w:noVBand="1"/>
     </w:tblPr>
     <w:tblGrid>
       <w:gridCol w:w="4607"/>
@@ -1473,7 +1448,7 @@
         </w:tcPr>
         <w:p>
           <w:pPr>
-            <w:pStyle w:val="Encabezado"/>
+            <w:pStyle w:val="Header"/>
             <w:rPr>
               <w:rFonts w:asciiTheme="majorHAnsi" w:eastAsiaTheme="majorEastAsia" w:hAnsiTheme="majorHAnsi" w:cstheme="majorBidi"/>
               <w:b/>
@@ -1491,7 +1466,7 @@
         </w:tcPr>
         <w:p>
           <w:pPr>
-            <w:pStyle w:val="Sinespaciado"/>
+            <w:pStyle w:val="NoSpacing"/>
             <w:rPr>
               <w:rFonts w:asciiTheme="majorHAnsi" w:hAnsiTheme="majorHAnsi"/>
             </w:rPr>
@@ -1503,16 +1478,31 @@
             </w:rPr>
             <w:t xml:space="preserve">Página </w:t>
           </w:r>
-          <w:fldSimple w:instr=" PAGE  \* MERGEFORMAT ">
-            <w:r>
-              <w:rPr>
-                <w:rFonts w:asciiTheme="majorHAnsi" w:hAnsiTheme="majorHAnsi"/>
-                <w:b/>
-                <w:noProof/>
-              </w:rPr>
-              <w:t>1</w:t>
-            </w:r>
-          </w:fldSimple>
+          <w:r>
+            <w:fldChar w:fldCharType="begin"/>
+          </w:r>
+          <w:r>
+            <w:instrText xml:space="preserve"> PAGE  \* MERGEFORMAT </w:instrText>
+          </w:r>
+          <w:r>
+            <w:fldChar w:fldCharType="separate"/>
+          </w:r>
+          <w:r>
+            <w:rPr>
+              <w:rFonts w:asciiTheme="majorHAnsi" w:hAnsiTheme="majorHAnsi"/>
+              <w:b/>
+              <w:noProof/>
+            </w:rPr>
+            <w:t>1</w:t>
+          </w:r>
+          <w:r>
+            <w:rPr>
+              <w:rFonts w:asciiTheme="majorHAnsi" w:hAnsiTheme="majorHAnsi"/>
+              <w:b/>
+              <w:noProof/>
+            </w:rPr>
+            <w:fldChar w:fldCharType="end"/>
+          </w:r>
         </w:p>
       </w:tc>
       <w:tc>
@@ -1524,7 +1514,7 @@
         </w:tcPr>
         <w:p>
           <w:pPr>
-            <w:pStyle w:val="Encabezado"/>
+            <w:pStyle w:val="Header"/>
             <w:rPr>
               <w:rFonts w:asciiTheme="majorHAnsi" w:eastAsiaTheme="majorEastAsia" w:hAnsiTheme="majorHAnsi" w:cstheme="majorBidi"/>
               <w:b/>
@@ -1547,7 +1537,7 @@
         </w:tcPr>
         <w:p>
           <w:pPr>
-            <w:pStyle w:val="Encabezado"/>
+            <w:pStyle w:val="Header"/>
             <w:rPr>
               <w:rFonts w:asciiTheme="majorHAnsi" w:eastAsiaTheme="majorEastAsia" w:hAnsiTheme="majorHAnsi" w:cstheme="majorBidi"/>
               <w:b/>
@@ -1563,7 +1553,7 @@
         </w:tcPr>
         <w:p>
           <w:pPr>
-            <w:pStyle w:val="Encabezado"/>
+            <w:pStyle w:val="Header"/>
             <w:jc w:val="center"/>
             <w:rPr>
               <w:rFonts w:asciiTheme="majorHAnsi" w:eastAsiaTheme="majorEastAsia" w:hAnsiTheme="majorHAnsi" w:cstheme="majorBidi"/>
@@ -1582,7 +1572,7 @@
         </w:tcPr>
         <w:p>
           <w:pPr>
-            <w:pStyle w:val="Encabezado"/>
+            <w:pStyle w:val="Header"/>
             <w:rPr>
               <w:rFonts w:asciiTheme="majorHAnsi" w:eastAsiaTheme="majorEastAsia" w:hAnsiTheme="majorHAnsi" w:cstheme="majorBidi"/>
               <w:b/>
@@ -1595,14 +1585,14 @@
   </w:tbl>
   <w:p>
     <w:pPr>
-      <w:pStyle w:val="Piedepgina"/>
+      <w:pStyle w:val="Footer"/>
     </w:pPr>
   </w:p>
 </w:ftr>
 </file>
 
 <file path=word/footnotes.xml><?xml version="1.0" encoding="utf-8"?>
-<w:footnotes xmlns:ve="http://schemas.openxmlformats.org/markup-compatibility/2006" xmlns:o="urn:schemas-microsoft-com:office:office" xmlns:r="http://schemas.openxmlformats.org/officeDocument/2006/relationships" xmlns:m="http://schemas.openxmlformats.org/officeDocument/2006/math" xmlns:v="urn:schemas-microsoft-com:vml" xmlns:wp="http://schemas.openxmlformats.org/drawingml/2006/wordprocessingDrawing" xmlns:w10="urn:schemas-microsoft-com:office:word" xmlns:w="http://schemas.openxmlformats.org/wordprocessingml/2006/main" xmlns:wne="http://schemas.microsoft.com/office/word/2006/wordml">
+<w:footnotes xmlns:wpc="http://schemas.microsoft.com/office/word/2010/wordprocessingCanvas" xmlns:mc="http://schemas.openxmlformats.org/markup-compatibility/2006" xmlns:o="urn:schemas-microsoft-com:office:office" xmlns:r="http://schemas.openxmlformats.org/officeDocument/2006/relationships" xmlns:m="http://schemas.openxmlformats.org/officeDocument/2006/math" xmlns:v="urn:schemas-microsoft-com:vml" xmlns:wp14="http://schemas.microsoft.com/office/word/2010/wordprocessingDrawing" xmlns:wp="http://schemas.openxmlformats.org/drawingml/2006/wordprocessingDrawing" xmlns:w10="urn:schemas-microsoft-com:office:word" xmlns:w="http://schemas.openxmlformats.org/wordprocessingml/2006/main" xmlns:w14="http://schemas.microsoft.com/office/word/2010/wordml" xmlns:wpg="http://schemas.microsoft.com/office/word/2010/wordprocessingGroup" xmlns:wpi="http://schemas.microsoft.com/office/word/2010/wordprocessingInk" xmlns:wne="http://schemas.microsoft.com/office/word/2006/wordml" xmlns:wps="http://schemas.microsoft.com/office/word/2010/wordprocessingShape" mc:Ignorable="w14 wp14">
   <w:footnote w:type="separator" w:id="-1">
     <w:p>
       <w:pPr>
@@ -1627,10 +1617,10 @@
 </file>
 
 <file path=word/header1.xml><?xml version="1.0" encoding="utf-8"?>
-<w:hdr xmlns:ve="http://schemas.openxmlformats.org/markup-compatibility/2006" xmlns:o="urn:schemas-microsoft-com:office:office" xmlns:r="http://schemas.openxmlformats.org/officeDocument/2006/relationships" xmlns:m="http://schemas.openxmlformats.org/officeDocument/2006/math" xmlns:v="urn:schemas-microsoft-com:vml" xmlns:wp="http://schemas.openxmlformats.org/drawingml/2006/wordprocessingDrawing" xmlns:w10="urn:schemas-microsoft-com:office:word" xmlns:w="http://schemas.openxmlformats.org/wordprocessingml/2006/main" xmlns:wne="http://schemas.microsoft.com/office/word/2006/wordml">
+<w:hdr xmlns:wpc="http://schemas.microsoft.com/office/word/2010/wordprocessingCanvas" xmlns:mc="http://schemas.openxmlformats.org/markup-compatibility/2006" xmlns:o="urn:schemas-microsoft-com:office:office" xmlns:r="http://schemas.openxmlformats.org/officeDocument/2006/relationships" xmlns:m="http://schemas.openxmlformats.org/officeDocument/2006/math" xmlns:v="urn:schemas-microsoft-com:vml" xmlns:wp14="http://schemas.microsoft.com/office/word/2010/wordprocessingDrawing" xmlns:wp="http://schemas.openxmlformats.org/drawingml/2006/wordprocessingDrawing" xmlns:w10="urn:schemas-microsoft-com:office:word" xmlns:w="http://schemas.openxmlformats.org/wordprocessingml/2006/main" xmlns:w14="http://schemas.microsoft.com/office/word/2010/wordml" xmlns:wpg="http://schemas.microsoft.com/office/word/2010/wordprocessingGroup" xmlns:wpi="http://schemas.microsoft.com/office/word/2010/wordprocessingInk" xmlns:wne="http://schemas.microsoft.com/office/word/2006/wordml" xmlns:wps="http://schemas.microsoft.com/office/word/2010/wordprocessingShape" mc:Ignorable="w14 wp14">
   <w:p>
     <w:pPr>
-      <w:pStyle w:val="Encabezado"/>
+      <w:pStyle w:val="Header"/>
       <w:pBdr>
         <w:between w:val="single" w:sz="4" w:space="1" w:color="FA5A00" w:themeColor="accent1"/>
       </w:pBdr>
@@ -1640,7 +1630,7 @@
   </w:p>
   <w:p>
     <w:pPr>
-      <w:pStyle w:val="Encabezado"/>
+      <w:pStyle w:val="Header"/>
       <w:pBdr>
         <w:between w:val="single" w:sz="4" w:space="1" w:color="FA5A00" w:themeColor="accent1"/>
       </w:pBdr>
@@ -1650,12 +1640,12 @@
   </w:p>
   <w:p>
     <w:pPr>
-      <w:pStyle w:val="Encabezado"/>
+      <w:pStyle w:val="Header"/>
     </w:pPr>
     <w:r>
       <w:rPr>
         <w:noProof/>
-        <w:lang w:val="en-US" w:eastAsia="en-US"/>
+        <w:lang w:val="es-VE" w:eastAsia="es-VE"/>
       </w:rPr>
       <w:drawing>
         <wp:inline distT="0" distB="0" distL="0" distR="0">
@@ -1708,7 +1698,7 @@
 </file>
 
 <file path=word/numbering.xml><?xml version="1.0" encoding="utf-8"?>
-<w:numbering xmlns:ve="http://schemas.openxmlformats.org/markup-compatibility/2006" xmlns:o="urn:schemas-microsoft-com:office:office" xmlns:r="http://schemas.openxmlformats.org/officeDocument/2006/relationships" xmlns:m="http://schemas.openxmlformats.org/officeDocument/2006/math" xmlns:v="urn:schemas-microsoft-com:vml" xmlns:wp="http://schemas.openxmlformats.org/drawingml/2006/wordprocessingDrawing" xmlns:w10="urn:schemas-microsoft-com:office:word" xmlns:w="http://schemas.openxmlformats.org/wordprocessingml/2006/main" xmlns:wne="http://schemas.microsoft.com/office/word/2006/wordml">
+<w:numbering xmlns:wpc="http://schemas.microsoft.com/office/word/2010/wordprocessingCanvas" xmlns:mc="http://schemas.openxmlformats.org/markup-compatibility/2006" xmlns:o="urn:schemas-microsoft-com:office:office" xmlns:r="http://schemas.openxmlformats.org/officeDocument/2006/relationships" xmlns:m="http://schemas.openxmlformats.org/officeDocument/2006/math" xmlns:v="urn:schemas-microsoft-com:vml" xmlns:wp14="http://schemas.microsoft.com/office/word/2010/wordprocessingDrawing" xmlns:wp="http://schemas.openxmlformats.org/drawingml/2006/wordprocessingDrawing" xmlns:w10="urn:schemas-microsoft-com:office:word" xmlns:w="http://schemas.openxmlformats.org/wordprocessingml/2006/main" xmlns:w14="http://schemas.microsoft.com/office/word/2010/wordml" xmlns:wpg="http://schemas.microsoft.com/office/word/2010/wordprocessingGroup" xmlns:wpi="http://schemas.microsoft.com/office/word/2010/wordprocessingInk" xmlns:wne="http://schemas.microsoft.com/office/word/2006/wordml" xmlns:wps="http://schemas.microsoft.com/office/word/2010/wordprocessingShape" mc:Ignorable="w14 wp14">
   <w:abstractNum w:abstractNumId="0">
     <w:nsid w:val="02175BDF"/>
     <w:multiLevelType w:val="hybridMultilevel"/>
@@ -1945,7 +1935,7 @@
 </file>
 
 <file path=word/styles.xml><?xml version="1.0" encoding="utf-8"?>
-<w:styles xmlns:r="http://schemas.openxmlformats.org/officeDocument/2006/relationships" xmlns:w="http://schemas.openxmlformats.org/wordprocessingml/2006/main">
+<w:styles xmlns:mc="http://schemas.openxmlformats.org/markup-compatibility/2006" xmlns:r="http://schemas.openxmlformats.org/officeDocument/2006/relationships" xmlns:w="http://schemas.openxmlformats.org/wordprocessingml/2006/main" xmlns:w14="http://schemas.microsoft.com/office/word/2010/wordml" mc:Ignorable="w14">
   <w:docDefaults>
     <w:rPrDefault>
       <w:rPr>
@@ -2110,18 +2100,17 @@
       <w:sz w:val="20"/>
     </w:rPr>
   </w:style>
-  <w:style w:type="character" w:default="1" w:styleId="Fuentedeprrafopredeter">
+  <w:style w:type="character" w:default="1" w:styleId="DefaultParagraphFont">
     <w:name w:val="Default Paragraph Font"/>
     <w:uiPriority w:val="1"/>
     <w:semiHidden/>
     <w:unhideWhenUsed/>
   </w:style>
-  <w:style w:type="table" w:default="1" w:styleId="Tablanormal">
+  <w:style w:type="table" w:default="1" w:styleId="TableNormal">
     <w:name w:val="Normal Table"/>
     <w:uiPriority w:val="99"/>
     <w:semiHidden/>
     <w:unhideWhenUsed/>
-    <w:qFormat/>
     <w:tblPr>
       <w:tblInd w:w="0" w:type="dxa"/>
       <w:tblCellMar>
@@ -2132,7 +2121,7 @@
       </w:tblCellMar>
     </w:tblPr>
   </w:style>
-  <w:style w:type="numbering" w:default="1" w:styleId="Sinlista">
+  <w:style w:type="numbering" w:default="1" w:styleId="NoList">
     <w:name w:val="No List"/>
     <w:uiPriority w:val="99"/>
     <w:semiHidden/>
@@ -2228,7 +2217,7 @@
   </w:style>
   <w:style w:type="character" w:customStyle="1" w:styleId="Carcterdettulo">
     <w:name w:val="Carácter de título"/>
-    <w:basedOn w:val="Fuentedeprrafopredeter"/>
+    <w:basedOn w:val="DefaultParagraphFont"/>
     <w:link w:val="Ttulo1"/>
     <w:uiPriority w:val="1"/>
     <w:rsid w:val="00570BDE"/>
@@ -2242,16 +2231,15 @@
       <w:szCs w:val="66"/>
     </w:rPr>
   </w:style>
-  <w:style w:type="table" w:styleId="Tablaconcuadrcula">
+  <w:style w:type="table" w:styleId="TableGrid">
     <w:name w:val="Table Grid"/>
-    <w:basedOn w:val="Tablanormal"/>
+    <w:basedOn w:val="TableNormal"/>
     <w:uiPriority w:val="39"/>
     <w:rsid w:val="00A35E2B"/>
     <w:pPr>
       <w:spacing w:line="240" w:lineRule="auto"/>
     </w:pPr>
     <w:tblPr>
-      <w:tblInd w:w="0" w:type="dxa"/>
       <w:tblBorders>
         <w:top w:val="single" w:sz="4" w:space="0" w:color="auto"/>
         <w:left w:val="single" w:sz="4" w:space="0" w:color="auto"/>
@@ -2260,17 +2248,11 @@
         <w:insideH w:val="single" w:sz="4" w:space="0" w:color="auto"/>
         <w:insideV w:val="single" w:sz="4" w:space="0" w:color="auto"/>
       </w:tblBorders>
-      <w:tblCellMar>
-        <w:top w:w="0" w:type="dxa"/>
-        <w:left w:w="108" w:type="dxa"/>
-        <w:bottom w:w="0" w:type="dxa"/>
-        <w:right w:w="108" w:type="dxa"/>
-      </w:tblCellMar>
     </w:tblPr>
   </w:style>
   <w:style w:type="character" w:customStyle="1" w:styleId="Carcterdeencabezado2">
     <w:name w:val="Carácter de encabezado 2"/>
-    <w:basedOn w:val="Fuentedeprrafopredeter"/>
+    <w:basedOn w:val="DefaultParagraphFont"/>
     <w:link w:val="encabezado2"/>
     <w:uiPriority w:val="2"/>
     <w:rsid w:val="00A35E2B"/>
@@ -2285,7 +2267,7 @@
   </w:style>
   <w:style w:type="character" w:customStyle="1" w:styleId="Carcterdeencabezado1">
     <w:name w:val="Carácter de encabezado 1"/>
-    <w:basedOn w:val="Fuentedeprrafopredeter"/>
+    <w:basedOn w:val="DefaultParagraphFont"/>
     <w:link w:val="encabezado1"/>
     <w:uiPriority w:val="2"/>
     <w:rsid w:val="00A35E2B"/>
@@ -2300,7 +2282,7 @@
   </w:style>
   <w:style w:type="character" w:customStyle="1" w:styleId="Carcterdeencabezado3">
     <w:name w:val="Carácter de encabezado 3"/>
-    <w:basedOn w:val="Fuentedeprrafopredeter"/>
+    <w:basedOn w:val="DefaultParagraphFont"/>
     <w:link w:val="encabezado3"/>
     <w:uiPriority w:val="9"/>
     <w:semiHidden/>
@@ -2312,10 +2294,10 @@
       <w:szCs w:val="24"/>
     </w:rPr>
   </w:style>
-  <w:style w:type="paragraph" w:styleId="Textodeglobo">
+  <w:style w:type="paragraph" w:styleId="BalloonText">
     <w:name w:val="Balloon Text"/>
     <w:basedOn w:val="Normal"/>
-    <w:link w:val="TextodegloboCar"/>
+    <w:link w:val="BalloonTextChar"/>
     <w:uiPriority w:val="99"/>
     <w:semiHidden/>
     <w:unhideWhenUsed/>
@@ -2329,10 +2311,10 @@
       <w:szCs w:val="16"/>
     </w:rPr>
   </w:style>
-  <w:style w:type="character" w:customStyle="1" w:styleId="TextodegloboCar">
-    <w:name w:val="Texto de globo Car"/>
-    <w:basedOn w:val="Fuentedeprrafopredeter"/>
-    <w:link w:val="Textodeglobo"/>
+  <w:style w:type="character" w:customStyle="1" w:styleId="BalloonTextChar">
+    <w:name w:val="Balloon Text Char"/>
+    <w:basedOn w:val="DefaultParagraphFont"/>
+    <w:link w:val="BalloonText"/>
     <w:uiPriority w:val="99"/>
     <w:semiHidden/>
     <w:rsid w:val="009F1CC1"/>
@@ -2342,10 +2324,10 @@
       <w:szCs w:val="16"/>
     </w:rPr>
   </w:style>
-  <w:style w:type="paragraph" w:styleId="Encabezado">
+  <w:style w:type="paragraph" w:styleId="Header">
     <w:name w:val="header"/>
     <w:basedOn w:val="Normal"/>
-    <w:link w:val="EncabezadoCar"/>
+    <w:link w:val="HeaderChar"/>
     <w:uiPriority w:val="99"/>
     <w:unhideWhenUsed/>
     <w:rsid w:val="007B779A"/>
@@ -2357,20 +2339,20 @@
       <w:spacing w:line="240" w:lineRule="auto"/>
     </w:pPr>
   </w:style>
-  <w:style w:type="character" w:customStyle="1" w:styleId="EncabezadoCar">
-    <w:name w:val="Encabezado Car"/>
-    <w:basedOn w:val="Fuentedeprrafopredeter"/>
-    <w:link w:val="Encabezado"/>
+  <w:style w:type="character" w:customStyle="1" w:styleId="HeaderChar">
+    <w:name w:val="Header Char"/>
+    <w:basedOn w:val="DefaultParagraphFont"/>
+    <w:link w:val="Header"/>
     <w:uiPriority w:val="99"/>
     <w:rsid w:val="007B779A"/>
     <w:rPr>
       <w:sz w:val="20"/>
     </w:rPr>
   </w:style>
-  <w:style w:type="paragraph" w:styleId="Piedepgina">
+  <w:style w:type="paragraph" w:styleId="Footer">
     <w:name w:val="footer"/>
     <w:basedOn w:val="Normal"/>
-    <w:link w:val="PiedepginaCar"/>
+    <w:link w:val="FooterChar"/>
     <w:uiPriority w:val="99"/>
     <w:semiHidden/>
     <w:unhideWhenUsed/>
@@ -2383,10 +2365,10 @@
       <w:spacing w:line="240" w:lineRule="auto"/>
     </w:pPr>
   </w:style>
-  <w:style w:type="character" w:customStyle="1" w:styleId="PiedepginaCar">
-    <w:name w:val="Pie de página Car"/>
-    <w:basedOn w:val="Fuentedeprrafopredeter"/>
-    <w:link w:val="Piedepgina"/>
+  <w:style w:type="character" w:customStyle="1" w:styleId="FooterChar">
+    <w:name w:val="Footer Char"/>
+    <w:basedOn w:val="DefaultParagraphFont"/>
+    <w:link w:val="Footer"/>
     <w:uiPriority w:val="99"/>
     <w:semiHidden/>
     <w:rsid w:val="007B779A"/>
@@ -2394,7 +2376,7 @@
       <w:sz w:val="20"/>
     </w:rPr>
   </w:style>
-  <w:style w:type="paragraph" w:styleId="Prrafodelista">
+  <w:style w:type="paragraph" w:styleId="ListParagraph">
     <w:name w:val="List Paragraph"/>
     <w:basedOn w:val="Normal"/>
     <w:uiPriority w:val="34"/>
@@ -2408,7 +2390,7 @@
   </w:style>
   <w:style w:type="table" w:customStyle="1" w:styleId="Sombreadoclaro-nfasis11">
     <w:name w:val="Sombreado claro - Énfasis 11"/>
-    <w:basedOn w:val="Tablanormal"/>
+    <w:basedOn w:val="TableNormal"/>
     <w:uiPriority w:val="60"/>
     <w:rsid w:val="007E49DB"/>
     <w:pPr>
@@ -2420,17 +2402,10 @@
     <w:tblPr>
       <w:tblStyleRowBandSize w:val="1"/>
       <w:tblStyleColBandSize w:val="1"/>
-      <w:tblInd w:w="0" w:type="dxa"/>
       <w:tblBorders>
         <w:top w:val="single" w:sz="8" w:space="0" w:color="FA5A00" w:themeColor="accent1"/>
         <w:bottom w:val="single" w:sz="8" w:space="0" w:color="FA5A00" w:themeColor="accent1"/>
       </w:tblBorders>
-      <w:tblCellMar>
-        <w:top w:w="0" w:type="dxa"/>
-        <w:left w:w="108" w:type="dxa"/>
-        <w:bottom w:w="0" w:type="dxa"/>
-        <w:right w:w="108" w:type="dxa"/>
-      </w:tblCellMar>
     </w:tblPr>
     <w:tblStylePr w:type="firstRow">
       <w:pPr>
@@ -2509,9 +2484,9 @@
       </w:tcPr>
     </w:tblStylePr>
   </w:style>
-  <w:style w:type="paragraph" w:styleId="Sinespaciado">
+  <w:style w:type="paragraph" w:styleId="NoSpacing">
     <w:name w:val="No Spacing"/>
-    <w:link w:val="SinespaciadoCar"/>
+    <w:link w:val="NoSpacingChar"/>
     <w:uiPriority w:val="1"/>
     <w:qFormat/>
     <w:rsid w:val="00EC798E"/>
@@ -2523,16 +2498,206 @@
       <w:lang w:eastAsia="en-US"/>
     </w:rPr>
   </w:style>
-  <w:style w:type="character" w:customStyle="1" w:styleId="SinespaciadoCar">
-    <w:name w:val="Sin espaciado Car"/>
-    <w:basedOn w:val="Fuentedeprrafopredeter"/>
-    <w:link w:val="Sinespaciado"/>
+  <w:style w:type="character" w:customStyle="1" w:styleId="NoSpacingChar">
+    <w:name w:val="No Spacing Char"/>
+    <w:basedOn w:val="DefaultParagraphFont"/>
+    <w:link w:val="NoSpacing"/>
     <w:uiPriority w:val="1"/>
     <w:rsid w:val="00EC798E"/>
     <w:rPr>
       <w:color w:val="auto"/>
       <w:lang w:eastAsia="en-US"/>
     </w:rPr>
+  </w:style>
+</w:styles>
+</file>
+
+<file path=word/stylesWithEffects.xml><?xml version="1.0" encoding="utf-8"?>
+<w:styles xmlns:wpc="http://schemas.microsoft.com/office/word/2010/wordprocessingCanvas" xmlns:mc="http://schemas.openxmlformats.org/markup-compatibility/2006" xmlns:o="urn:schemas-microsoft-com:office:office" xmlns:r="http://schemas.openxmlformats.org/officeDocument/2006/relationships" xmlns:m="http://schemas.openxmlformats.org/officeDocument/2006/math" xmlns:v="urn:schemas-microsoft-com:vml" xmlns:wp14="http://schemas.microsoft.com/office/word/2010/wordprocessingDrawing" xmlns:wp="http://schemas.openxmlformats.org/drawingml/2006/wordprocessingDrawing" xmlns:w10="urn:schemas-microsoft-com:office:word" xmlns:w="http://schemas.openxmlformats.org/wordprocessingml/2006/main" xmlns:w14="http://schemas.microsoft.com/office/word/2010/wordml" xmlns:wpg="http://schemas.microsoft.com/office/word/2010/wordprocessingGroup" xmlns:wpi="http://schemas.microsoft.com/office/word/2010/wordprocessingInk" xmlns:wne="http://schemas.microsoft.com/office/word/2006/wordml" xmlns:wps="http://schemas.microsoft.com/office/word/2010/wordprocessingShape" mc:Ignorable="w14 wp14">
+  <w:docDefaults>
+    <w:rPrDefault>
+      <w:rPr>
+        <w:rFonts w:asciiTheme="minorHAnsi" w:eastAsiaTheme="minorEastAsia" w:hAnsiTheme="minorHAnsi" w:cstheme="minorBidi"/>
+        <w:sz w:val="22"/>
+        <w:szCs w:val="22"/>
+        <w:lang w:val="es-VE" w:eastAsia="es-VE" w:bidi="ar-SA"/>
+      </w:rPr>
+    </w:rPrDefault>
+    <w:pPrDefault>
+      <w:pPr>
+        <w:spacing w:after="200" w:line="276" w:lineRule="auto"/>
+      </w:pPr>
+    </w:pPrDefault>
+  </w:docDefaults>
+  <w:latentStyles w:defLockedState="0" w:defUIPriority="99" w:defSemiHidden="1" w:defUnhideWhenUsed="1" w:defQFormat="0" w:count="267">
+    <w:lsdException w:name="Normal" w:semiHidden="0" w:uiPriority="0" w:unhideWhenUsed="0" w:qFormat="1"/>
+    <w:lsdException w:name="heading 1" w:semiHidden="0" w:uiPriority="9" w:unhideWhenUsed="0" w:qFormat="1"/>
+    <w:lsdException w:name="heading 2" w:uiPriority="9" w:qFormat="1"/>
+    <w:lsdException w:name="heading 3" w:uiPriority="9" w:qFormat="1"/>
+    <w:lsdException w:name="heading 4" w:uiPriority="9" w:qFormat="1"/>
+    <w:lsdException w:name="heading 5" w:uiPriority="9" w:qFormat="1"/>
+    <w:lsdException w:name="heading 6" w:uiPriority="9" w:qFormat="1"/>
+    <w:lsdException w:name="heading 7" w:uiPriority="9" w:qFormat="1"/>
+    <w:lsdException w:name="heading 8" w:uiPriority="9" w:qFormat="1"/>
+    <w:lsdException w:name="heading 9" w:uiPriority="9" w:qFormat="1"/>
+    <w:lsdException w:name="toc 1" w:uiPriority="39"/>
+    <w:lsdException w:name="toc 2" w:uiPriority="39"/>
+    <w:lsdException w:name="toc 3" w:uiPriority="39"/>
+    <w:lsdException w:name="toc 4" w:uiPriority="39"/>
+    <w:lsdException w:name="toc 5" w:uiPriority="39"/>
+    <w:lsdException w:name="toc 6" w:uiPriority="39"/>
+    <w:lsdException w:name="toc 7" w:uiPriority="39"/>
+    <w:lsdException w:name="toc 8" w:uiPriority="39"/>
+    <w:lsdException w:name="toc 9" w:uiPriority="39"/>
+    <w:lsdException w:name="caption" w:uiPriority="35" w:qFormat="1"/>
+    <w:lsdException w:name="Title" w:semiHidden="0" w:uiPriority="10" w:unhideWhenUsed="0" w:qFormat="1"/>
+    <w:lsdException w:name="Default Paragraph Font" w:uiPriority="1"/>
+    <w:lsdException w:name="Subtitle" w:semiHidden="0" w:uiPriority="11" w:unhideWhenUsed="0" w:qFormat="1"/>
+    <w:lsdException w:name="Strong" w:semiHidden="0" w:uiPriority="22" w:unhideWhenUsed="0" w:qFormat="1"/>
+    <w:lsdException w:name="Emphasis" w:semiHidden="0" w:uiPriority="20" w:unhideWhenUsed="0" w:qFormat="1"/>
+    <w:lsdException w:name="Table Grid" w:semiHidden="0" w:uiPriority="59" w:unhideWhenUsed="0"/>
+    <w:lsdException w:name="Placeholder Text" w:unhideWhenUsed="0"/>
+    <w:lsdException w:name="No Spacing" w:semiHidden="0" w:uiPriority="1" w:unhideWhenUsed="0" w:qFormat="1"/>
+    <w:lsdException w:name="Light Shading" w:semiHidden="0" w:uiPriority="60" w:unhideWhenUsed="0"/>
+    <w:lsdException w:name="Light List" w:semiHidden="0" w:uiPriority="61" w:unhideWhenUsed="0"/>
+    <w:lsdException w:name="Light Grid" w:semiHidden="0" w:uiPriority="62" w:unhideWhenUsed="0"/>
+    <w:lsdException w:name="Medium Shading 1" w:semiHidden="0" w:uiPriority="63" w:unhideWhenUsed="0"/>
+    <w:lsdException w:name="Medium Shading 2" w:semiHidden="0" w:uiPriority="64" w:unhideWhenUsed="0"/>
+    <w:lsdException w:name="Medium List 1" w:semiHidden="0" w:uiPriority="65" w:unhideWhenUsed="0"/>
+    <w:lsdException w:name="Medium List 2" w:semiHidden="0" w:uiPriority="66" w:unhideWhenUsed="0"/>
+    <w:lsdException w:name="Medium Grid 1" w:semiHidden="0" w:uiPriority="67" w:unhideWhenUsed="0"/>
+    <w:lsdException w:name="Medium Grid 2" w:semiHidden="0" w:uiPriority="68" w:unhideWhenUsed="0"/>
+    <w:lsdException w:name="Medium Grid 3" w:semiHidden="0" w:uiPriority="69" w:unhideWhenUsed="0"/>
+    <w:lsdException w:name="Dark List" w:semiHidden="0" w:uiPriority="70" w:unhideWhenUsed="0"/>
+    <w:lsdException w:name="Colorful Shading" w:semiHidden="0" w:uiPriority="71" w:unhideWhenUsed="0"/>
+    <w:lsdException w:name="Colorful List" w:semiHidden="0" w:uiPriority="72" w:unhideWhenUsed="0"/>
+    <w:lsdException w:name="Colorful Grid" w:semiHidden="0" w:uiPriority="73" w:unhideWhenUsed="0"/>
+    <w:lsdException w:name="Light Shading Accent 1" w:semiHidden="0" w:uiPriority="60" w:unhideWhenUsed="0"/>
+    <w:lsdException w:name="Light List Accent 1" w:semiHidden="0" w:uiPriority="61" w:unhideWhenUsed="0"/>
+    <w:lsdException w:name="Light Grid Accent 1" w:semiHidden="0" w:uiPriority="62" w:unhideWhenUsed="0"/>
+    <w:lsdException w:name="Medium Shading 1 Accent 1" w:semiHidden="0" w:uiPriority="63" w:unhideWhenUsed="0"/>
+    <w:lsdException w:name="Medium Shading 2 Accent 1" w:semiHidden="0" w:uiPriority="64" w:unhideWhenUsed="0"/>
+    <w:lsdException w:name="Medium List 1 Accent 1" w:semiHidden="0" w:uiPriority="65" w:unhideWhenUsed="0"/>
+    <w:lsdException w:name="Revision" w:unhideWhenUsed="0"/>
+    <w:lsdException w:name="List Paragraph" w:semiHidden="0" w:uiPriority="34" w:unhideWhenUsed="0" w:qFormat="1"/>
+    <w:lsdException w:name="Quote" w:semiHidden="0" w:uiPriority="29" w:unhideWhenUsed="0" w:qFormat="1"/>
+    <w:lsdException w:name="Intense Quote" w:semiHidden="0" w:uiPriority="30" w:unhideWhenUsed="0" w:qFormat="1"/>
+    <w:lsdException w:name="Medium List 2 Accent 1" w:semiHidden="0" w:uiPriority="66" w:unhideWhenUsed="0"/>
+    <w:lsdException w:name="Medium Grid 1 Accent 1" w:semiHidden="0" w:uiPriority="67" w:unhideWhenUsed="0"/>
+    <w:lsdException w:name="Medium Grid 2 Accent 1" w:semiHidden="0" w:uiPriority="68" w:unhideWhenUsed="0"/>
+    <w:lsdException w:name="Medium Grid 3 Accent 1" w:semiHidden="0" w:uiPriority="69" w:unhideWhenUsed="0"/>
+    <w:lsdException w:name="Dark List Accent 1" w:semiHidden="0" w:uiPriority="70" w:unhideWhenUsed="0"/>
+    <w:lsdException w:name="Colorful Shading Accent 1" w:semiHidden="0" w:uiPriority="71" w:unhideWhenUsed="0"/>
+    <w:lsdException w:name="Colorful List Accent 1" w:semiHidden="0" w:uiPriority="72" w:unhideWhenUsed="0"/>
+    <w:lsdException w:name="Colorful Grid Accent 1" w:semiHidden="0" w:uiPriority="73" w:unhideWhenUsed="0"/>
+    <w:lsdException w:name="Light Shading Accent 2" w:semiHidden="0" w:uiPriority="60" w:unhideWhenUsed="0"/>
+    <w:lsdException w:name="Light List Accent 2" w:semiHidden="0" w:uiPriority="61" w:unhideWhenUsed="0"/>
+    <w:lsdException w:name="Light Grid Accent 2" w:semiHidden="0" w:uiPriority="62" w:unhideWhenUsed="0"/>
+    <w:lsdException w:name="Medium Shading 1 Accent 2" w:semiHidden="0" w:uiPriority="63" w:unhideWhenUsed="0"/>
+    <w:lsdException w:name="Medium Shading 2 Accent 2" w:semiHidden="0" w:uiPriority="64" w:unhideWhenUsed="0"/>
+    <w:lsdException w:name="Medium List 1 Accent 2" w:semiHidden="0" w:uiPriority="65" w:unhideWhenUsed="0"/>
+    <w:lsdException w:name="Medium List 2 Accent 2" w:semiHidden="0" w:uiPriority="66" w:unhideWhenUsed="0"/>
+    <w:lsdException w:name="Medium Grid 1 Accent 2" w:semiHidden="0" w:uiPriority="67" w:unhideWhenUsed="0"/>
+    <w:lsdException w:name="Medium Grid 2 Accent 2" w:semiHidden="0" w:uiPriority="68" w:unhideWhenUsed="0"/>
+    <w:lsdException w:name="Medium Grid 3 Accent 2" w:semiHidden="0" w:uiPriority="69" w:unhideWhenUsed="0"/>
+    <w:lsdException w:name="Dark List Accent 2" w:semiHidden="0" w:uiPriority="70" w:unhideWhenUsed="0"/>
+    <w:lsdException w:name="Colorful Shading Accent 2" w:semiHidden="0" w:uiPriority="71" w:unhideWhenUsed="0"/>
+    <w:lsdException w:name="Colorful List Accent 2" w:semiHidden="0" w:uiPriority="72" w:unhideWhenUsed="0"/>
+    <w:lsdException w:name="Colorful Grid Accent 2" w:semiHidden="0" w:uiPriority="73" w:unhideWhenUsed="0"/>
+    <w:lsdException w:name="Light Shading Accent 3" w:semiHidden="0" w:uiPriority="60" w:unhideWhenUsed="0"/>
+    <w:lsdException w:name="Light List Accent 3" w:semiHidden="0" w:uiPriority="61" w:unhideWhenUsed="0"/>
+    <w:lsdException w:name="Light Grid Accent 3" w:semiHidden="0" w:uiPriority="62" w:unhideWhenUsed="0"/>
+    <w:lsdException w:name="Medium Shading 1 Accent 3" w:semiHidden="0" w:uiPriority="63" w:unhideWhenUsed="0"/>
+    <w:lsdException w:name="Medium Shading 2 Accent 3" w:semiHidden="0" w:uiPriority="64" w:unhideWhenUsed="0"/>
+    <w:lsdException w:name="Medium List 1 Accent 3" w:semiHidden="0" w:uiPriority="65" w:unhideWhenUsed="0"/>
+    <w:lsdException w:name="Medium List 2 Accent 3" w:semiHidden="0" w:uiPriority="66" w:unhideWhenUsed="0"/>
+    <w:lsdException w:name="Medium Grid 1 Accent 3" w:semiHidden="0" w:uiPriority="67" w:unhideWhenUsed="0"/>
+    <w:lsdException w:name="Medium Grid 2 Accent 3" w:semiHidden="0" w:uiPriority="68" w:unhideWhenUsed="0"/>
+    <w:lsdException w:name="Medium Grid 3 Accent 3" w:semiHidden="0" w:uiPriority="69" w:unhideWhenUsed="0"/>
+    <w:lsdException w:name="Dark List Accent 3" w:semiHidden="0" w:uiPriority="70" w:unhideWhenUsed="0"/>
+    <w:lsdException w:name="Colorful Shading Accent 3" w:semiHidden="0" w:uiPriority="71" w:unhideWhenUsed="0"/>
+    <w:lsdException w:name="Colorful List Accent 3" w:semiHidden="0" w:uiPriority="72" w:unhideWhenUsed="0"/>
+    <w:lsdException w:name="Colorful Grid Accent 3" w:semiHidden="0" w:uiPriority="73" w:unhideWhenUsed="0"/>
+    <w:lsdException w:name="Light Shading Accent 4" w:semiHidden="0" w:uiPriority="60" w:unhideWhenUsed="0"/>
+    <w:lsdException w:name="Light List Accent 4" w:semiHidden="0" w:uiPriority="61" w:unhideWhenUsed="0"/>
+    <w:lsdException w:name="Light Grid Accent 4" w:semiHidden="0" w:uiPriority="62" w:unhideWhenUsed="0"/>
+    <w:lsdException w:name="Medium Shading 1 Accent 4" w:semiHidden="0" w:uiPriority="63" w:unhideWhenUsed="0"/>
+    <w:lsdException w:name="Medium Shading 2 Accent 4" w:semiHidden="0" w:uiPriority="64" w:unhideWhenUsed="0"/>
+    <w:lsdException w:name="Medium List 1 Accent 4" w:semiHidden="0" w:uiPriority="65" w:unhideWhenUsed="0"/>
+    <w:lsdException w:name="Medium List 2 Accent 4" w:semiHidden="0" w:uiPriority="66" w:unhideWhenUsed="0"/>
+    <w:lsdException w:name="Medium Grid 1 Accent 4" w:semiHidden="0" w:uiPriority="67" w:unhideWhenUsed="0"/>
+    <w:lsdException w:name="Medium Grid 2 Accent 4" w:semiHidden="0" w:uiPriority="68" w:unhideWhenUsed="0"/>
+    <w:lsdException w:name="Medium Grid 3 Accent 4" w:semiHidden="0" w:uiPriority="69" w:unhideWhenUsed="0"/>
+    <w:lsdException w:name="Dark List Accent 4" w:semiHidden="0" w:uiPriority="70" w:unhideWhenUsed="0"/>
+    <w:lsdException w:name="Colorful Shading Accent 4" w:semiHidden="0" w:uiPriority="71" w:unhideWhenUsed="0"/>
+    <w:lsdException w:name="Colorful List Accent 4" w:semiHidden="0" w:uiPriority="72" w:unhideWhenUsed="0"/>
+    <w:lsdException w:name="Colorful Grid Accent 4" w:semiHidden="0" w:uiPriority="73" w:unhideWhenUsed="0"/>
+    <w:lsdException w:name="Light Shading Accent 5" w:semiHidden="0" w:uiPriority="60" w:unhideWhenUsed="0"/>
+    <w:lsdException w:name="Light List Accent 5" w:semiHidden="0" w:uiPriority="61" w:unhideWhenUsed="0"/>
+    <w:lsdException w:name="Light Grid Accent 5" w:semiHidden="0" w:uiPriority="62" w:unhideWhenUsed="0"/>
+    <w:lsdException w:name="Medium Shading 1 Accent 5" w:semiHidden="0" w:uiPriority="63" w:unhideWhenUsed="0"/>
+    <w:lsdException w:name="Medium Shading 2 Accent 5" w:semiHidden="0" w:uiPriority="64" w:unhideWhenUsed="0"/>
+    <w:lsdException w:name="Medium List 1 Accent 5" w:semiHidden="0" w:uiPriority="65" w:unhideWhenUsed="0"/>
+    <w:lsdException w:name="Medium List 2 Accent 5" w:semiHidden="0" w:uiPriority="66" w:unhideWhenUsed="0"/>
+    <w:lsdException w:name="Medium Grid 1 Accent 5" w:semiHidden="0" w:uiPriority="67" w:unhideWhenUsed="0"/>
+    <w:lsdException w:name="Medium Grid 2 Accent 5" w:semiHidden="0" w:uiPriority="68" w:unhideWhenUsed="0"/>
+    <w:lsdException w:name="Medium Grid 3 Accent 5" w:semiHidden="0" w:uiPriority="69" w:unhideWhenUsed="0"/>
+    <w:lsdException w:name="Dark List Accent 5" w:semiHidden="0" w:uiPriority="70" w:unhideWhenUsed="0"/>
+    <w:lsdException w:name="Colorful Shading Accent 5" w:semiHidden="0" w:uiPriority="71" w:unhideWhenUsed="0"/>
+    <w:lsdException w:name="Colorful List Accent 5" w:semiHidden="0" w:uiPriority="72" w:unhideWhenUsed="0"/>
+    <w:lsdException w:name="Colorful Grid Accent 5" w:semiHidden="0" w:uiPriority="73" w:unhideWhenUsed="0"/>
+    <w:lsdException w:name="Light Shading Accent 6" w:semiHidden="0" w:uiPriority="60" w:unhideWhenUsed="0"/>
+    <w:lsdException w:name="Light List Accent 6" w:semiHidden="0" w:uiPriority="61" w:unhideWhenUsed="0"/>
+    <w:lsdException w:name="Light Grid Accent 6" w:semiHidden="0" w:uiPriority="62" w:unhideWhenUsed="0"/>
+    <w:lsdException w:name="Medium Shading 1 Accent 6" w:semiHidden="0" w:uiPriority="63" w:unhideWhenUsed="0"/>
+    <w:lsdException w:name="Medium Shading 2 Accent 6" w:semiHidden="0" w:uiPriority="64" w:unhideWhenUsed="0"/>
+    <w:lsdException w:name="Medium List 1 Accent 6" w:semiHidden="0" w:uiPriority="65" w:unhideWhenUsed="0"/>
+    <w:lsdException w:name="Medium List 2 Accent 6" w:semiHidden="0" w:uiPriority="66" w:unhideWhenUsed="0"/>
+    <w:lsdException w:name="Medium Grid 1 Accent 6" w:semiHidden="0" w:uiPriority="67" w:unhideWhenUsed="0"/>
+    <w:lsdException w:name="Medium Grid 2 Accent 6" w:semiHidden="0" w:uiPriority="68" w:unhideWhenUsed="0"/>
+    <w:lsdException w:name="Medium Grid 3 Accent 6" w:semiHidden="0" w:uiPriority="69" w:unhideWhenUsed="0"/>
+    <w:lsdException w:name="Dark List Accent 6" w:semiHidden="0" w:uiPriority="70" w:unhideWhenUsed="0"/>
+    <w:lsdException w:name="Colorful Shading Accent 6" w:semiHidden="0" w:uiPriority="71" w:unhideWhenUsed="0"/>
+    <w:lsdException w:name="Colorful List Accent 6" w:semiHidden="0" w:uiPriority="72" w:unhideWhenUsed="0"/>
+    <w:lsdException w:name="Colorful Grid Accent 6" w:semiHidden="0" w:uiPriority="73" w:unhideWhenUsed="0"/>
+    <w:lsdException w:name="Subtle Emphasis" w:semiHidden="0" w:uiPriority="19" w:unhideWhenUsed="0" w:qFormat="1"/>
+    <w:lsdException w:name="Intense Emphasis" w:semiHidden="0" w:uiPriority="21" w:unhideWhenUsed="0" w:qFormat="1"/>
+    <w:lsdException w:name="Subtle Reference" w:semiHidden="0" w:uiPriority="31" w:unhideWhenUsed="0" w:qFormat="1"/>
+    <w:lsdException w:name="Intense Reference" w:semiHidden="0" w:uiPriority="32" w:unhideWhenUsed="0" w:qFormat="1"/>
+    <w:lsdException w:name="Book Title" w:semiHidden="0" w:uiPriority="33" w:unhideWhenUsed="0" w:qFormat="1"/>
+    <w:lsdException w:name="Bibliography" w:uiPriority="37"/>
+    <w:lsdException w:name="TOC Heading" w:uiPriority="39" w:qFormat="1"/>
+  </w:latentStyles>
+  <w:style w:type="paragraph" w:default="1" w:styleId="Normal">
+    <w:name w:val="Normal"/>
+    <w:qFormat/>
+  </w:style>
+  <w:style w:type="character" w:default="1" w:styleId="DefaultParagraphFont">
+    <w:name w:val="Default Paragraph Font"/>
+    <w:uiPriority w:val="1"/>
+    <w:semiHidden/>
+    <w:unhideWhenUsed/>
+  </w:style>
+  <w:style w:type="table" w:default="1" w:styleId="TableNormal">
+    <w:name w:val="Normal Table"/>
+    <w:uiPriority w:val="99"/>
+    <w:semiHidden/>
+    <w:unhideWhenUsed/>
+    <w:tblPr>
+      <w:tblInd w:w="0" w:type="dxa"/>
+      <w:tblCellMar>
+        <w:top w:w="0" w:type="dxa"/>
+        <w:left w:w="108" w:type="dxa"/>
+        <w:bottom w:w="0" w:type="dxa"/>
+        <w:right w:w="108" w:type="dxa"/>
+      </w:tblCellMar>
+    </w:tblPr>
+  </w:style>
+  <w:style w:type="numbering" w:default="1" w:styleId="NoList">
+    <w:name w:val="No List"/>
+    <w:uiPriority w:val="99"/>
+    <w:semiHidden/>
+    <w:unhideWhenUsed/>
   </w:style>
 </w:styles>
 </file>
@@ -2792,7 +2957,7 @@
   <a:extraClrSchemeLst/>
   <a:extLst>
     <a:ext uri="{05A4C25C-085E-4340-85A3-A5531E510DB2}">
-      <thm15:themeFamily xmlns:thm15="http://schemas.microsoft.com/office/thememl/2012/main" xmlns="" name="Office Theme" id="{62F939B6-93AF-4DB8-9C6B-D6C7DFDC589F}" vid="{4A3C46E8-61CC-4603-A589-7422A47A8E4A}"/>
+      <thm15:themeFamily xmlns="" xmlns:thm15="http://schemas.microsoft.com/office/thememl/2012/main" name="Office Theme" id="{62F939B6-93AF-4DB8-9C6B-D6C7DFDC589F}" vid="{4A3C46E8-61CC-4603-A589-7422A47A8E4A}"/>
     </a:ext>
   </a:extLst>
 </a:theme>

</xml_diff>